<commit_message>
Cleaned up BioODM-Loader doc and deleted BioODM test folder.
</commit_message>
<xml_diff>
--- a/HydroServer/ODM/BioOdm/BioOdm-Loader/readme.docx
+++ b/HydroServer/ODM/BioOdm/BioOdm-Loader/readme.docx
@@ -6,6 +6,8 @@
       <w:pPr>
         <w:pStyle w:val="Heading1"/>
       </w:pPr>
+      <w:bookmarkStart w:id="0" w:name="_GoBack"/>
+      <w:bookmarkEnd w:id="0"/>
       <w:r>
         <w:t>Introduction</w:t>
       </w:r>
@@ -43,8 +45,6 @@
       <w:r>
         <w:t>Note that only the ODM Data Loader was modified.  The ODM Data Loader wizard was not modified since it was not used in the project for which BioODM was created.</w:t>
       </w:r>
-      <w:bookmarkStart w:id="0" w:name="_GoBack"/>
-      <w:bookmarkEnd w:id="0"/>
     </w:p>
     <w:p>
       <w:pPr>
@@ -152,10 +152,7 @@
         </w:numPr>
       </w:pPr>
       <w:r>
-        <w:t>Prepare an Excel spreadsheet with the data to load.  The spreadsheet should include the same columns as in the Taxonomy table (listed below).  The TaxaID values can be any arbitrary number because they will be overwritten by the auto-increment functionality when the rows are added to the database.  The columns to include are</w:t>
-      </w:r>
-      <w:r>
-        <w:t xml:space="preserve"> described in the BioODM documentation.</w:t>
+        <w:t xml:space="preserve">Prepare an Excel spreadsheet with the data to load.  The spreadsheet should include the same columns as in the Taxonomy table.  The TaxaID values can be any arbitrary number because they will be overwritten by the auto-increment functionality when the rows are added to the database.  </w:t>
       </w:r>
     </w:p>
     <w:p>
@@ -264,7 +261,6 @@
         <w:rPr>
           <w:i/>
         </w:rPr>
-        <w:lastRenderedPageBreak/>
         <w:t>Smith_data.xls</w:t>
       </w:r>
       <w:r>

</xml_diff>